<commit_message>
estructura de la cabecera
</commit_message>
<xml_diff>
--- a/Claes GIT.docx
+++ b/Claes GIT.docx
@@ -351,110 +351,169 @@
     </w:p>
     <w:p>
       <w:r>
-        <w:t>V</w:t>
-      </w:r>
+        <w:t>Ver que ha pasado</w:t>
+      </w:r>
+    </w:p>
+    <w:p>
+      <w:proofErr w:type="spellStart"/>
+      <w:r>
+        <w:t>Git</w:t>
+      </w:r>
+      <w:proofErr w:type="spellEnd"/>
+      <w:r>
+        <w:t xml:space="preserve"> </w:t>
+      </w:r>
+      <w:proofErr w:type="spellStart"/>
+      <w:r>
+        <w:t>reset</w:t>
+      </w:r>
+      <w:proofErr w:type="spellEnd"/>
+      <w:r>
+        <w:t xml:space="preserve"> </w:t>
+      </w:r>
+      <w:proofErr w:type="spellStart"/>
+      <w:r>
+        <w:t>sof</w:t>
+      </w:r>
+      <w:proofErr w:type="spellEnd"/>
+    </w:p>
+    <w:p>
+      <w:proofErr w:type="spellStart"/>
+      <w:r>
+        <w:lastRenderedPageBreak/>
+        <w:t>Git</w:t>
+      </w:r>
+      <w:proofErr w:type="spellEnd"/>
+      <w:r>
+        <w:t xml:space="preserve"> </w:t>
+      </w:r>
+      <w:proofErr w:type="spellStart"/>
+      <w:r>
+        <w:t>reset</w:t>
+      </w:r>
+      <w:proofErr w:type="spellEnd"/>
+      <w:r>
+        <w:t xml:space="preserve"> </w:t>
+      </w:r>
+      <w:proofErr w:type="spellStart"/>
+      <w:r>
+        <w:t>hard</w:t>
+      </w:r>
+      <w:proofErr w:type="spellEnd"/>
+      <w:r>
+        <w:t xml:space="preserve"> </w:t>
+      </w:r>
+      <w:proofErr w:type="gramStart"/>
+      <w:r>
+        <w:t>( se</w:t>
+      </w:r>
+      <w:proofErr w:type="gramEnd"/>
+      <w:r>
+        <w:t xml:space="preserve"> borra todo lo que </w:t>
+      </w:r>
+      <w:proofErr w:type="spellStart"/>
+      <w:r>
+        <w:t>esta</w:t>
+      </w:r>
+      <w:proofErr w:type="spellEnd"/>
+      <w:r>
+        <w:t xml:space="preserve"> en </w:t>
+      </w:r>
+      <w:proofErr w:type="spellStart"/>
+      <w:r>
+        <w:t>staging</w:t>
+      </w:r>
+      <w:proofErr w:type="spellEnd"/>
+      <w:r>
+        <w:t xml:space="preserve"> y al volver no se puede hacer </w:t>
+      </w:r>
+      <w:proofErr w:type="spellStart"/>
+      <w:r>
+        <w:t>commit</w:t>
+      </w:r>
+      <w:proofErr w:type="spellEnd"/>
+      <w:r>
+        <w:t>)</w:t>
+      </w:r>
+    </w:p>
+    <w:p>
+      <w:proofErr w:type="spellStart"/>
+      <w:r>
+        <w:t>Git</w:t>
+      </w:r>
+      <w:proofErr w:type="spellEnd"/>
+      <w:r>
+        <w:t xml:space="preserve"> log </w:t>
+      </w:r>
+      <w:r>
+        <w:t>–</w:t>
+      </w:r>
+      <w:proofErr w:type="spellStart"/>
+      <w:r>
+        <w:t>stat</w:t>
+      </w:r>
+      <w:proofErr w:type="spellEnd"/>
+    </w:p>
+    <w:p>
+      <w:pPr>
+        <w:autoSpaceDE w:val="0"/>
+        <w:autoSpaceDN w:val="0"/>
+        <w:adjustRightInd w:val="0"/>
+        <w:spacing w:after="0" w:line="240" w:lineRule="auto"/>
+        <w:rPr>
+          <w:rFonts w:ascii="Lucida Console" w:hAnsi="Lucida Console" w:cs="Lucida Console"/>
+          <w:sz w:val="18"/>
+          <w:szCs w:val="18"/>
+        </w:rPr>
+      </w:pPr>
+      <w:r>
+        <w:rPr>
+          <w:rFonts w:ascii="Lucida Console" w:hAnsi="Lucida Console" w:cs="Lucida Console"/>
+          <w:sz w:val="18"/>
+          <w:szCs w:val="18"/>
+        </w:rPr>
+        <w:t xml:space="preserve">$ </w:t>
+      </w:r>
+      <w:proofErr w:type="spellStart"/>
+      <w:r>
+        <w:rPr>
+          <w:rFonts w:ascii="Lucida Console" w:hAnsi="Lucida Console" w:cs="Lucida Console"/>
+          <w:sz w:val="18"/>
+          <w:szCs w:val="18"/>
+        </w:rPr>
+        <w:t>git</w:t>
+      </w:r>
+      <w:proofErr w:type="spellEnd"/>
+      <w:r>
+        <w:rPr>
+          <w:rFonts w:ascii="Lucida Console" w:hAnsi="Lucida Console" w:cs="Lucida Console"/>
+          <w:sz w:val="18"/>
+          <w:szCs w:val="18"/>
+        </w:rPr>
+        <w:t xml:space="preserve"> </w:t>
+      </w:r>
+      <w:proofErr w:type="spellStart"/>
+      <w:r>
+        <w:rPr>
+          <w:rFonts w:ascii="Lucida Console" w:hAnsi="Lucida Console" w:cs="Lucida Console"/>
+          <w:sz w:val="18"/>
+          <w:szCs w:val="18"/>
+        </w:rPr>
+        <w:t>checkout</w:t>
+      </w:r>
+      <w:proofErr w:type="spellEnd"/>
+      <w:r>
+        <w:rPr>
+          <w:rFonts w:ascii="Lucida Console" w:hAnsi="Lucida Console" w:cs="Lucida Console"/>
+          <w:sz w:val="18"/>
+          <w:szCs w:val="18"/>
+        </w:rPr>
+        <w:t xml:space="preserve"> 6f36f0e636c3672af0c6e216454f0cddac6a46da Historia.txt</w:t>
+      </w:r>
+    </w:p>
+    <w:p>
       <w:bookmarkStart w:id="0" w:name="_GoBack"/>
       <w:bookmarkEnd w:id="0"/>
-      <w:r>
-        <w:t>er que ha pasado</w:t>
-      </w:r>
-    </w:p>
-    <w:p>
-      <w:proofErr w:type="spellStart"/>
-      <w:r>
-        <w:t>Git</w:t>
-      </w:r>
-      <w:proofErr w:type="spellEnd"/>
-      <w:r>
-        <w:t xml:space="preserve"> </w:t>
-      </w:r>
-      <w:proofErr w:type="spellStart"/>
-      <w:r>
-        <w:t>reset</w:t>
-      </w:r>
-      <w:proofErr w:type="spellEnd"/>
-      <w:r>
-        <w:t xml:space="preserve"> </w:t>
-      </w:r>
-      <w:proofErr w:type="spellStart"/>
-      <w:r>
-        <w:t>sof</w:t>
-      </w:r>
-      <w:proofErr w:type="spellEnd"/>
-    </w:p>
-    <w:p>
-      <w:proofErr w:type="spellStart"/>
-      <w:r>
-        <w:lastRenderedPageBreak/>
-        <w:t>Git</w:t>
-      </w:r>
-      <w:proofErr w:type="spellEnd"/>
-      <w:r>
-        <w:t xml:space="preserve"> </w:t>
-      </w:r>
-      <w:proofErr w:type="spellStart"/>
-      <w:r>
-        <w:t>reset</w:t>
-      </w:r>
-      <w:proofErr w:type="spellEnd"/>
-      <w:r>
-        <w:t xml:space="preserve"> </w:t>
-      </w:r>
-      <w:proofErr w:type="spellStart"/>
-      <w:r>
-        <w:t>hard</w:t>
-      </w:r>
-      <w:proofErr w:type="spellEnd"/>
-      <w:r>
-        <w:t xml:space="preserve"> </w:t>
-      </w:r>
-      <w:proofErr w:type="gramStart"/>
-      <w:r>
-        <w:t>( se</w:t>
-      </w:r>
-      <w:proofErr w:type="gramEnd"/>
-      <w:r>
-        <w:t xml:space="preserve"> borra todo lo que </w:t>
-      </w:r>
-      <w:proofErr w:type="spellStart"/>
-      <w:r>
-        <w:t>esta</w:t>
-      </w:r>
-      <w:proofErr w:type="spellEnd"/>
-      <w:r>
-        <w:t xml:space="preserve"> en </w:t>
-      </w:r>
-      <w:proofErr w:type="spellStart"/>
-      <w:r>
-        <w:t>staging</w:t>
-      </w:r>
-      <w:proofErr w:type="spellEnd"/>
-      <w:r>
-        <w:t xml:space="preserve"> y al volver no se puede hacer </w:t>
-      </w:r>
-      <w:proofErr w:type="spellStart"/>
-      <w:r>
-        <w:t>commit</w:t>
-      </w:r>
-      <w:proofErr w:type="spellEnd"/>
-      <w:r>
-        <w:t>)</w:t>
-      </w:r>
-    </w:p>
-    <w:p>
-      <w:proofErr w:type="spellStart"/>
-      <w:r>
-        <w:t>Git</w:t>
-      </w:r>
-      <w:proofErr w:type="spellEnd"/>
-      <w:r>
-        <w:t xml:space="preserve"> log --</w:t>
-      </w:r>
-      <w:proofErr w:type="spellStart"/>
-      <w:r>
-        <w:t>stat</w:t>
-      </w:r>
-      <w:proofErr w:type="spellEnd"/>
     </w:p>
     <w:p/>
     <w:p/>

</xml_diff>